<commit_message>
update exceptions of the use_cases
</commit_message>
<xml_diff>
--- a/use_cases/6번.docx
+++ b/use_cases/6번.docx
@@ -89,7 +89,6 @@
           <w:lang w:eastAsia="ko-KR"/>
         </w:rPr>
       </w:pPr>
-      <w:proofErr w:type="spellStart"/>
       <w:r>
         <w:rPr>
           <w:rFonts w:ascii="바탕" w:eastAsia="바탕" w:hAnsi="바탕" w:hint="eastAsia"/>
@@ -97,7 +96,6 @@
         </w:rPr>
         <w:t>액터</w:t>
       </w:r>
-      <w:proofErr w:type="spellEnd"/>
       <w:r>
         <w:rPr>
           <w:rFonts w:ascii="바탕" w:eastAsia="바탕" w:hAnsi="바탕"/>
@@ -120,21 +118,12 @@
           <w:lang w:eastAsia="ko-KR"/>
         </w:rPr>
       </w:pPr>
-      <w:proofErr w:type="spellStart"/>
-      <w:r>
-        <w:rPr>
-          <w:rFonts w:ascii="바탕" w:eastAsia="바탕" w:hAnsi="바탕" w:hint="eastAsia"/>
-          <w:lang w:eastAsia="ko-KR"/>
-        </w:rPr>
-        <w:t>입력값</w:t>
-      </w:r>
-      <w:proofErr w:type="spellEnd"/>
-      <w:r>
-        <w:rPr>
-          <w:rFonts w:ascii="바탕" w:eastAsia="바탕" w:hAnsi="바탕" w:hint="eastAsia"/>
-          <w:lang w:eastAsia="ko-KR"/>
-        </w:rPr>
-        <w:t>:</w:t>
+      <w:r>
+        <w:rPr>
+          <w:rFonts w:ascii="바탕" w:eastAsia="바탕" w:hAnsi="바탕" w:hint="eastAsia"/>
+          <w:lang w:eastAsia="ko-KR"/>
+        </w:rPr>
+        <w:t>입력값:</w:t>
       </w:r>
       <w:r>
         <w:rPr>
@@ -172,21 +161,12 @@
           <w:lang w:eastAsia="ko-KR"/>
         </w:rPr>
       </w:pPr>
-      <w:proofErr w:type="spellStart"/>
-      <w:r>
-        <w:rPr>
-          <w:rFonts w:ascii="바탕" w:eastAsia="바탕" w:hAnsi="바탕" w:hint="eastAsia"/>
-          <w:lang w:eastAsia="ko-KR"/>
-        </w:rPr>
-        <w:t>출력값</w:t>
-      </w:r>
-      <w:proofErr w:type="spellEnd"/>
-      <w:r>
-        <w:rPr>
-          <w:rFonts w:ascii="바탕" w:eastAsia="바탕" w:hAnsi="바탕" w:hint="eastAsia"/>
-          <w:lang w:eastAsia="ko-KR"/>
-        </w:rPr>
-        <w:t>:</w:t>
+      <w:r>
+        <w:rPr>
+          <w:rFonts w:ascii="바탕" w:eastAsia="바탕" w:hAnsi="바탕" w:hint="eastAsia"/>
+          <w:lang w:eastAsia="ko-KR"/>
+        </w:rPr>
+        <w:t>출력값:</w:t>
       </w:r>
       <w:r>
         <w:rPr>
@@ -195,7 +175,49 @@
         </w:rPr>
         <w:t xml:space="preserve"> </w:t>
       </w:r>
-      <w:proofErr w:type="spellStart"/>
+      <w:r>
+        <w:rPr>
+          <w:rFonts w:ascii="바탕" w:eastAsia="바탕" w:hAnsi="바탕" w:hint="eastAsia"/>
+          <w:lang w:eastAsia="ko-KR"/>
+        </w:rPr>
+        <w:t>봉사예약 완료</w:t>
+      </w:r>
+    </w:p>
+    <w:p>
+      <w:pPr>
+        <w:rPr>
+          <w:rFonts w:ascii="바탕" w:eastAsia="바탕" w:hAnsi="바탕" w:hint="eastAsia"/>
+          <w:lang w:eastAsia="ko-KR"/>
+        </w:rPr>
+      </w:pPr>
+      <w:r>
+        <w:rPr>
+          <w:rFonts w:ascii="바탕" w:eastAsia="바탕" w:hAnsi="바탕" w:hint="eastAsia"/>
+          <w:lang w:eastAsia="ko-KR"/>
+        </w:rPr>
+        <w:t>시작상태:</w:t>
+      </w:r>
+      <w:r>
+        <w:rPr>
+          <w:rFonts w:ascii="바탕" w:eastAsia="바탕" w:hAnsi="바탕"/>
+          <w:lang w:eastAsia="ko-KR"/>
+        </w:rPr>
+        <w:t xml:space="preserve"> </w:t>
+      </w:r>
+      <w:r>
+        <w:rPr>
+          <w:rFonts w:ascii="바탕" w:eastAsia="바탕" w:hAnsi="바탕" w:hint="eastAsia"/>
+          <w:lang w:eastAsia="ko-KR"/>
+        </w:rPr>
+        <w:t xml:space="preserve">메인 홈페이지 </w:t>
+      </w:r>
+      <w:r>
+        <w:rPr>
+          <w:rFonts w:ascii="바탕" w:eastAsia="바탕" w:hAnsi="바탕"/>
+          <w:lang w:eastAsia="ko-KR"/>
+        </w:rPr>
+        <w:t>‘</w:t>
+      </w:r>
       <w:r>
         <w:rPr>
           <w:rFonts w:ascii="바탕" w:eastAsia="바탕" w:hAnsi="바탕" w:hint="eastAsia"/>
@@ -203,68 +225,6 @@
         </w:rPr>
         <w:t>봉사예약</w:t>
       </w:r>
-      <w:proofErr w:type="spellEnd"/>
-      <w:r>
-        <w:rPr>
-          <w:rFonts w:ascii="바탕" w:eastAsia="바탕" w:hAnsi="바탕" w:hint="eastAsia"/>
-          <w:lang w:eastAsia="ko-KR"/>
-        </w:rPr>
-        <w:t xml:space="preserve"> 완료</w:t>
-      </w:r>
-    </w:p>
-    <w:p>
-      <w:pPr>
-        <w:rPr>
-          <w:rFonts w:ascii="바탕" w:eastAsia="바탕" w:hAnsi="바탕" w:hint="eastAsia"/>
-          <w:lang w:eastAsia="ko-KR"/>
-        </w:rPr>
-      </w:pPr>
-      <w:proofErr w:type="spellStart"/>
-      <w:r>
-        <w:rPr>
-          <w:rFonts w:ascii="바탕" w:eastAsia="바탕" w:hAnsi="바탕" w:hint="eastAsia"/>
-          <w:lang w:eastAsia="ko-KR"/>
-        </w:rPr>
-        <w:t>시작상태</w:t>
-      </w:r>
-      <w:proofErr w:type="spellEnd"/>
-      <w:r>
-        <w:rPr>
-          <w:rFonts w:ascii="바탕" w:eastAsia="바탕" w:hAnsi="바탕" w:hint="eastAsia"/>
-          <w:lang w:eastAsia="ko-KR"/>
-        </w:rPr>
-        <w:t>:</w:t>
-      </w:r>
-      <w:r>
-        <w:rPr>
-          <w:rFonts w:ascii="바탕" w:eastAsia="바탕" w:hAnsi="바탕"/>
-          <w:lang w:eastAsia="ko-KR"/>
-        </w:rPr>
-        <w:t xml:space="preserve"> </w:t>
-      </w:r>
-      <w:r>
-        <w:rPr>
-          <w:rFonts w:ascii="바탕" w:eastAsia="바탕" w:hAnsi="바탕" w:hint="eastAsia"/>
-          <w:lang w:eastAsia="ko-KR"/>
-        </w:rPr>
-        <w:t xml:space="preserve">메인 홈페이지 </w:t>
-      </w:r>
-      <w:r>
-        <w:rPr>
-          <w:rFonts w:ascii="바탕" w:eastAsia="바탕" w:hAnsi="바탕"/>
-          <w:lang w:eastAsia="ko-KR"/>
-        </w:rPr>
-        <w:t>‘</w:t>
-      </w:r>
-      <w:proofErr w:type="spellStart"/>
-      <w:r>
-        <w:rPr>
-          <w:rFonts w:ascii="바탕" w:eastAsia="바탕" w:hAnsi="바탕" w:hint="eastAsia"/>
-          <w:lang w:eastAsia="ko-KR"/>
-        </w:rPr>
-        <w:t>봉사예약</w:t>
-      </w:r>
-      <w:proofErr w:type="spellEnd"/>
       <w:r>
         <w:rPr>
           <w:rFonts w:ascii="바탕" w:eastAsia="바탕" w:hAnsi="바탕"/>
@@ -287,21 +247,12 @@
           <w:lang w:eastAsia="ko-KR"/>
         </w:rPr>
       </w:pPr>
-      <w:proofErr w:type="spellStart"/>
-      <w:r>
-        <w:rPr>
-          <w:rFonts w:ascii="바탕" w:eastAsia="바탕" w:hAnsi="바탕" w:hint="eastAsia"/>
-          <w:lang w:eastAsia="ko-KR"/>
-        </w:rPr>
-        <w:t>일반흐름</w:t>
-      </w:r>
-      <w:proofErr w:type="spellEnd"/>
-      <w:r>
-        <w:rPr>
-          <w:rFonts w:ascii="바탕" w:eastAsia="바탕" w:hAnsi="바탕" w:hint="eastAsia"/>
-          <w:lang w:eastAsia="ko-KR"/>
-        </w:rPr>
-        <w:t>:</w:t>
+      <w:r>
+        <w:rPr>
+          <w:rFonts w:ascii="바탕" w:eastAsia="바탕" w:hAnsi="바탕" w:hint="eastAsia"/>
+          <w:lang w:eastAsia="ko-KR"/>
+        </w:rPr>
+        <w:t>일반흐름:</w:t>
       </w:r>
       <w:r>
         <w:rPr>
@@ -315,23 +266,7 @@
           <w:rFonts w:ascii="바탕" w:eastAsia="바탕" w:hAnsi="바탕" w:hint="eastAsia"/>
           <w:lang w:eastAsia="ko-KR"/>
         </w:rPr>
-        <w:t xml:space="preserve">봉사자가 </w:t>
-      </w:r>
-      <w:proofErr w:type="spellStart"/>
-      <w:r>
-        <w:rPr>
-          <w:rFonts w:ascii="바탕" w:eastAsia="바탕" w:hAnsi="바탕" w:hint="eastAsia"/>
-          <w:lang w:eastAsia="ko-KR"/>
-        </w:rPr>
-        <w:t>봉사예약</w:t>
-      </w:r>
-      <w:proofErr w:type="spellEnd"/>
-      <w:r>
-        <w:rPr>
-          <w:rFonts w:ascii="바탕" w:eastAsia="바탕" w:hAnsi="바탕" w:hint="eastAsia"/>
-          <w:lang w:eastAsia="ko-KR"/>
-        </w:rPr>
-        <w:t xml:space="preserve"> 버튼을 클릭</w:t>
+        <w:t>봉사자가 봉사예약 버튼을 클릭</w:t>
       </w:r>
     </w:p>
     <w:p>
@@ -408,21 +343,12 @@
           <w:lang w:eastAsia="ko-KR"/>
         </w:rPr>
       </w:pPr>
-      <w:proofErr w:type="spellStart"/>
-      <w:r>
-        <w:rPr>
-          <w:rFonts w:ascii="바탕" w:eastAsia="바탕" w:hAnsi="바탕" w:hint="eastAsia"/>
-          <w:lang w:eastAsia="ko-KR"/>
-        </w:rPr>
-        <w:t>예외흐름</w:t>
-      </w:r>
-      <w:proofErr w:type="spellEnd"/>
-      <w:r>
-        <w:rPr>
-          <w:rFonts w:ascii="바탕" w:eastAsia="바탕" w:hAnsi="바탕" w:hint="eastAsia"/>
-          <w:lang w:eastAsia="ko-KR"/>
-        </w:rPr>
-        <w:t>:</w:t>
+      <w:r>
+        <w:rPr>
+          <w:rFonts w:ascii="바탕" w:eastAsia="바탕" w:hAnsi="바탕" w:hint="eastAsia"/>
+          <w:lang w:eastAsia="ko-KR"/>
+        </w:rPr>
+        <w:t>예외흐름:</w:t>
       </w:r>
       <w:r>
         <w:rPr>
@@ -436,23 +362,7 @@
           <w:rFonts w:ascii="바탕" w:eastAsia="바탕" w:hAnsi="바탕" w:hint="eastAsia"/>
           <w:lang w:eastAsia="ko-KR"/>
         </w:rPr>
-        <w:t xml:space="preserve">봉사자가 선택한 구인의 </w:t>
-      </w:r>
-      <w:proofErr w:type="spellStart"/>
-      <w:r>
-        <w:rPr>
-          <w:rFonts w:ascii="바탕" w:eastAsia="바탕" w:hAnsi="바탕" w:hint="eastAsia"/>
-          <w:lang w:eastAsia="ko-KR"/>
-        </w:rPr>
-        <w:t>구인기간이</w:t>
-      </w:r>
-      <w:proofErr w:type="spellEnd"/>
-      <w:r>
-        <w:rPr>
-          <w:rFonts w:ascii="바탕" w:eastAsia="바탕" w:hAnsi="바탕" w:hint="eastAsia"/>
-          <w:lang w:eastAsia="ko-KR"/>
-        </w:rPr>
-        <w:t xml:space="preserve"> 지난 경우 예약이 불가능함.</w:t>
+        <w:t>봉사자가 선택한 구인의 구인기간이 지난 경우 예약이 불가능함.</w:t>
       </w:r>
     </w:p>
     <w:p>
@@ -492,21 +402,34 @@
           <w:lang w:eastAsia="ko-KR"/>
         </w:rPr>
       </w:pPr>
-      <w:proofErr w:type="spellStart"/>
-      <w:r>
-        <w:rPr>
-          <w:rFonts w:ascii="바탕" w:eastAsia="바탕" w:hAnsi="바탕" w:hint="eastAsia"/>
-          <w:lang w:eastAsia="ko-KR"/>
-        </w:rPr>
-        <w:t>완료상태</w:t>
-      </w:r>
-      <w:proofErr w:type="spellEnd"/>
-      <w:r>
-        <w:rPr>
-          <w:rFonts w:ascii="바탕" w:eastAsia="바탕" w:hAnsi="바탕" w:hint="eastAsia"/>
-          <w:lang w:eastAsia="ko-KR"/>
-        </w:rPr>
-        <w:t>:</w:t>
+      <w:r>
+        <w:rPr>
+          <w:rFonts w:ascii="바탕" w:eastAsia="바탕" w:hAnsi="바탕"/>
+          <w:lang w:eastAsia="ko-KR"/>
+        </w:rPr>
+        <w:t xml:space="preserve">         3. </w:t>
+      </w:r>
+      <w:r>
+        <w:rPr>
+          <w:rFonts w:ascii="바탕" w:eastAsia="바탕" w:hAnsi="바탕" w:hint="eastAsia"/>
+          <w:lang w:eastAsia="ko-KR"/>
+        </w:rPr>
+        <w:t>봉사자가 로그인이 되어 있지 않다면 예약이 불가능함.</w:t>
+      </w:r>
+    </w:p>
+    <w:p>
+      <w:pPr>
+        <w:rPr>
+          <w:rFonts w:ascii="바탕" w:eastAsia="바탕" w:hAnsi="바탕"/>
+          <w:lang w:eastAsia="ko-KR"/>
+        </w:rPr>
+      </w:pPr>
+      <w:r>
+        <w:rPr>
+          <w:rFonts w:ascii="바탕" w:eastAsia="바탕" w:hAnsi="바탕" w:hint="eastAsia"/>
+          <w:lang w:eastAsia="ko-KR"/>
+        </w:rPr>
+        <w:t>완료상태:</w:t>
       </w:r>
       <w:r>
         <w:rPr>
@@ -515,21 +438,12 @@
         </w:rPr>
         <w:t xml:space="preserve"> </w:t>
       </w:r>
-      <w:proofErr w:type="spellStart"/>
-      <w:r>
-        <w:rPr>
-          <w:rFonts w:ascii="바탕" w:eastAsia="바탕" w:hAnsi="바탕" w:hint="eastAsia"/>
-          <w:lang w:eastAsia="ko-KR"/>
-        </w:rPr>
-        <w:t>봉사예약이</w:t>
-      </w:r>
-      <w:proofErr w:type="spellEnd"/>
-      <w:r>
-        <w:rPr>
-          <w:rFonts w:ascii="바탕" w:eastAsia="바탕" w:hAnsi="바탕" w:hint="eastAsia"/>
-          <w:lang w:eastAsia="ko-KR"/>
-        </w:rPr>
-        <w:t xml:space="preserve"> 완료됨.</w:t>
+      <w:r>
+        <w:rPr>
+          <w:rFonts w:ascii="바탕" w:eastAsia="바탕" w:hAnsi="바탕" w:hint="eastAsia"/>
+          <w:lang w:eastAsia="ko-KR"/>
+        </w:rPr>
+        <w:t>봉사예약이 완료됨.</w:t>
       </w:r>
     </w:p>
     <w:sectPr>

</xml_diff>